<commit_message>
added summary and printed PDF
</commit_message>
<xml_diff>
--- a/resume/Revised 2018.docx
+++ b/resume/Revised 2018.docx
@@ -44,6 +44,7 @@
     </w:p>
     <w:p>
       <w:pPr>
+        <w:spacing w:after="80"/>
         <w:rPr>
           <w:rFonts w:ascii="Arial" w:hAnsi="Arial" w:cs="Arial"/>
         </w:rPr>
@@ -67,11 +68,26 @@
         <w:rPr>
           <w:rFonts w:ascii="Arial" w:hAnsi="Arial" w:cs="Arial"/>
         </w:rPr>
-        <w:t xml:space="preserve"> | LinkedIn: ???? | infiniteperplexity.github.io</w:t>
-      </w:r>
-    </w:p>
-    <w:p>
-      <w:pPr>
+        <w:t xml:space="preserve"> | LinkedIn</w:t>
+      </w:r>
+      <w:proofErr w:type="gramStart"/>
+      <w:r>
+        <w:rPr>
+          <w:rFonts w:ascii="Arial" w:hAnsi="Arial" w:cs="Arial"/>
+        </w:rPr>
+        <w:t>: ????</w:t>
+      </w:r>
+      <w:proofErr w:type="gramEnd"/>
+      <w:r>
+        <w:rPr>
+          <w:rFonts w:ascii="Arial" w:hAnsi="Arial" w:cs="Arial"/>
+        </w:rPr>
+        <w:t xml:space="preserve"> | infiniteperplexity.github.io</w:t>
+      </w:r>
+    </w:p>
+    <w:p>
+      <w:pPr>
+        <w:spacing w:after="80"/>
         <w:rPr>
           <w:rFonts w:ascii="Arial" w:hAnsi="Arial" w:cs="Arial"/>
         </w:rPr>
@@ -81,6 +97,113 @@
           <w:rFonts w:ascii="Arial" w:hAnsi="Arial" w:cs="Arial"/>
         </w:rPr>
         <w:t>~</w:t>
+      </w:r>
+    </w:p>
+    <w:p>
+      <w:pPr>
+        <w:spacing w:after="80"/>
+        <w:rPr>
+          <w:rFonts w:ascii="Arial" w:hAnsi="Arial" w:cs="Arial"/>
+          <w:b/>
+          <w:color w:val="0070C0"/>
+          <w:sz w:val="28"/>
+          <w:szCs w:val="28"/>
+          <w:u w:val="single"/>
+        </w:rPr>
+      </w:pPr>
+      <w:r>
+        <w:rPr>
+          <w:rFonts w:ascii="Arial" w:hAnsi="Arial" w:cs="Arial"/>
+          <w:b/>
+          <w:color w:val="0070C0"/>
+          <w:sz w:val="28"/>
+          <w:szCs w:val="28"/>
+          <w:u w:val="single"/>
+        </w:rPr>
+        <w:t>Summary</w:t>
+      </w:r>
+      <w:bookmarkStart w:id="0" w:name="_GoBack"/>
+      <w:bookmarkEnd w:id="0"/>
+    </w:p>
+    <w:p>
+      <w:pPr>
+        <w:rPr>
+          <w:rFonts w:ascii="Arial" w:hAnsi="Arial" w:cs="Arial"/>
+          <w:sz w:val="24"/>
+          <w:szCs w:val="24"/>
+        </w:rPr>
+      </w:pPr>
+      <w:r>
+        <w:rPr>
+          <w:rFonts w:ascii="Arial" w:hAnsi="Arial" w:cs="Arial"/>
+          <w:sz w:val="24"/>
+          <w:szCs w:val="24"/>
+        </w:rPr>
+        <w:t>A</w:t>
+      </w:r>
+      <w:r>
+        <w:rPr>
+          <w:rFonts w:ascii="Arial" w:hAnsi="Arial" w:cs="Arial"/>
+          <w:sz w:val="24"/>
+          <w:szCs w:val="24"/>
+        </w:rPr>
+        <w:t xml:space="preserve"> talented,</w:t>
+      </w:r>
+      <w:r>
+        <w:rPr>
+          <w:rFonts w:ascii="Arial" w:hAnsi="Arial" w:cs="Arial"/>
+          <w:sz w:val="24"/>
+          <w:szCs w:val="24"/>
+        </w:rPr>
+        <w:t xml:space="preserve"> </w:t>
+      </w:r>
+      <w:r>
+        <w:rPr>
+          <w:rFonts w:ascii="Arial" w:hAnsi="Arial" w:cs="Arial"/>
+          <w:sz w:val="24"/>
+          <w:szCs w:val="24"/>
+        </w:rPr>
+        <w:t>passionate</w:t>
+      </w:r>
+      <w:r>
+        <w:rPr>
+          <w:rFonts w:ascii="Arial" w:hAnsi="Arial" w:cs="Arial"/>
+          <w:sz w:val="24"/>
+          <w:szCs w:val="24"/>
+        </w:rPr>
+        <w:t>,</w:t>
+      </w:r>
+      <w:r>
+        <w:rPr>
+          <w:rFonts w:ascii="Arial" w:hAnsi="Arial" w:cs="Arial"/>
+          <w:sz w:val="24"/>
+          <w:szCs w:val="24"/>
+        </w:rPr>
+        <w:t xml:space="preserve"> and creative</w:t>
+      </w:r>
+      <w:r>
+        <w:rPr>
+          <w:rFonts w:ascii="Arial" w:hAnsi="Arial" w:cs="Arial"/>
+          <w:sz w:val="24"/>
+          <w:szCs w:val="24"/>
+        </w:rPr>
+        <w:t xml:space="preserve"> programmer, statistician, </w:t>
+      </w:r>
+      <w:r>
+        <w:rPr>
+          <w:rFonts w:ascii="Arial" w:hAnsi="Arial" w:cs="Arial"/>
+          <w:sz w:val="24"/>
+          <w:szCs w:val="24"/>
+        </w:rPr>
+        <w:t xml:space="preserve">and </w:t>
+      </w:r>
+      <w:r>
+        <w:rPr>
+          <w:rFonts w:ascii="Arial" w:hAnsi="Arial" w:cs="Arial"/>
+          <w:sz w:val="24"/>
+          <w:szCs w:val="24"/>
+        </w:rPr>
+        <w:t>consultant, with 13+ years of experience working with real-world health care data and practitioners.</w:t>
       </w:r>
     </w:p>
     <w:p>
@@ -210,7 +333,19 @@
         <w:rPr>
           <w:rFonts w:ascii="Arial" w:hAnsi="Arial" w:cs="Arial"/>
         </w:rPr>
-        <w:t>Reporting lead for clinical reconciliation, summary of care transmissions, structure laboratory test results, and electronic medication administration records.</w:t>
+        <w:t>Reporting lead for clinical reconciliation, summary of care transmissions, structure</w:t>
+      </w:r>
+      <w:r>
+        <w:rPr>
+          <w:rFonts w:ascii="Arial" w:hAnsi="Arial" w:cs="Arial"/>
+        </w:rPr>
+        <w:t>d</w:t>
+      </w:r>
+      <w:r>
+        <w:rPr>
+          <w:rFonts w:ascii="Arial" w:hAnsi="Arial" w:cs="Arial"/>
+        </w:rPr>
+        <w:t xml:space="preserve"> laboratory test results, and electronic medication administration records.</w:t>
       </w:r>
     </w:p>
     <w:p>
@@ -289,7 +424,23 @@
           <w:rFonts w:ascii="Arial" w:hAnsi="Arial" w:cs="Arial"/>
           <w:i/>
         </w:rPr>
-        <w:t>The InTOUCH Study: Increasing Retesting for Chlamydia and Gonorrhea</w:t>
+        <w:t xml:space="preserve">The </w:t>
+      </w:r>
+      <w:proofErr w:type="spellStart"/>
+      <w:r>
+        <w:rPr>
+          <w:rFonts w:ascii="Arial" w:hAnsi="Arial" w:cs="Arial"/>
+          <w:i/>
+        </w:rPr>
+        <w:t>InTOUCH</w:t>
+      </w:r>
+      <w:proofErr w:type="spellEnd"/>
+      <w:r>
+        <w:rPr>
+          <w:rFonts w:ascii="Arial" w:hAnsi="Arial" w:cs="Arial"/>
+          <w:i/>
+        </w:rPr>
+        <w:t xml:space="preserve"> Study: Increasing Retesting for Chlamydia and Gonorrhea</w:t>
       </w:r>
       <w:r>
         <w:rPr>
@@ -365,7 +516,21 @@
         <w:rPr>
           <w:rFonts w:ascii="Arial" w:hAnsi="Arial" w:cs="Arial"/>
         </w:rPr>
-        <w:t>Developed code and research methodology to estimate costs per birth in Medi-Cal.</w:t>
+        <w:t xml:space="preserve">Developed code and research methodology to estimate costs per birth in </w:t>
+      </w:r>
+      <w:proofErr w:type="spellStart"/>
+      <w:r>
+        <w:rPr>
+          <w:rFonts w:ascii="Arial" w:hAnsi="Arial" w:cs="Arial"/>
+        </w:rPr>
+        <w:t>Medi</w:t>
+      </w:r>
+      <w:proofErr w:type="spellEnd"/>
+      <w:r>
+        <w:rPr>
+          <w:rFonts w:ascii="Arial" w:hAnsi="Arial" w:cs="Arial"/>
+        </w:rPr>
+        <w:t>-Cal.</w:t>
       </w:r>
     </w:p>
     <w:p>
@@ -401,7 +566,21 @@
         <w:rPr>
           <w:rFonts w:ascii="Arial" w:hAnsi="Arial" w:cs="Arial"/>
         </w:rPr>
-        <w:t>Developed code for Fellegi-Sunter record linkage and hierarchical agglomerative clustering.</w:t>
+        <w:t xml:space="preserve">Developed code for </w:t>
+      </w:r>
+      <w:proofErr w:type="spellStart"/>
+      <w:r>
+        <w:rPr>
+          <w:rFonts w:ascii="Arial" w:hAnsi="Arial" w:cs="Arial"/>
+        </w:rPr>
+        <w:t>Fellegi-Sunter</w:t>
+      </w:r>
+      <w:proofErr w:type="spellEnd"/>
+      <w:r>
+        <w:rPr>
+          <w:rFonts w:ascii="Arial" w:hAnsi="Arial" w:cs="Arial"/>
+        </w:rPr>
+        <w:t xml:space="preserve"> record linkage and hierarchical agglomerative clustering.</w:t>
       </w:r>
     </w:p>
     <w:p>
@@ -615,6 +794,12 @@
     </w:p>
     <w:p>
       <w:pPr>
+        <w:ind w:left="360"/>
+        <w:rPr>
+          <w:rFonts w:ascii="Arial" w:hAnsi="Arial" w:cs="Arial"/>
+        </w:rPr>
+      </w:pPr>
+      <w:r>
         <w:rPr>
           <w:rFonts w:ascii="Arial" w:hAnsi="Arial" w:cs="Arial"/>
           <w:b/>
@@ -623,8 +808,12 @@
           <w:szCs w:val="28"/>
           <w:u w:val="single"/>
         </w:rPr>
-      </w:pPr>
-      <w:r>
+        <w:br w:type="page"/>
+      </w:r>
+    </w:p>
+    <w:p>
+      <w:pPr>
+        <w:spacing w:after="80"/>
         <w:rPr>
           <w:rFonts w:ascii="Arial" w:hAnsi="Arial" w:cs="Arial"/>
           <w:b/>
@@ -633,12 +822,8 @@
           <w:szCs w:val="28"/>
           <w:u w:val="single"/>
         </w:rPr>
-        <w:br w:type="page"/>
-      </w:r>
-    </w:p>
-    <w:p>
-      <w:pPr>
-        <w:spacing w:after="80"/>
+      </w:pPr>
+      <w:r>
         <w:rPr>
           <w:rFonts w:ascii="Arial" w:hAnsi="Arial" w:cs="Arial"/>
           <w:b/>
@@ -647,27 +832,12 @@
           <w:szCs w:val="28"/>
           <w:u w:val="single"/>
         </w:rPr>
-      </w:pPr>
-      <w:r>
-        <w:rPr>
-          <w:rFonts w:ascii="Arial" w:hAnsi="Arial" w:cs="Arial"/>
-          <w:b/>
-          <w:color w:val="0070C0"/>
-          <w:sz w:val="28"/>
-          <w:szCs w:val="28"/>
-          <w:u w:val="single"/>
-        </w:rPr>
         <w:lastRenderedPageBreak/>
         <w:t>Education</w:t>
       </w:r>
     </w:p>
     <w:p>
       <w:pPr>
-        <w:pStyle w:val="ListParagraph"/>
-        <w:numPr>
-          <w:ilvl w:val="0"/>
-          <w:numId w:val="6"/>
-        </w:numPr>
         <w:rPr>
           <w:rFonts w:ascii="Arial" w:hAnsi="Arial" w:cs="Arial"/>
         </w:rPr>
@@ -701,11 +871,6 @@
     </w:p>
     <w:p>
       <w:pPr>
-        <w:pStyle w:val="ListParagraph"/>
-        <w:numPr>
-          <w:ilvl w:val="0"/>
-          <w:numId w:val="6"/>
-        </w:numPr>
         <w:rPr>
           <w:rFonts w:ascii="Arial" w:hAnsi="Arial" w:cs="Arial"/>
         </w:rPr>
@@ -726,11 +891,6 @@
     </w:p>
     <w:p>
       <w:pPr>
-        <w:pStyle w:val="ListParagraph"/>
-        <w:numPr>
-          <w:ilvl w:val="0"/>
-          <w:numId w:val="6"/>
-        </w:numPr>
         <w:rPr>
           <w:rFonts w:ascii="Arial" w:hAnsi="Arial" w:cs="Arial"/>
         </w:rPr>
@@ -751,11 +911,6 @@
     </w:p>
     <w:p>
       <w:pPr>
-        <w:pStyle w:val="ListParagraph"/>
-        <w:numPr>
-          <w:ilvl w:val="0"/>
-          <w:numId w:val="6"/>
-        </w:numPr>
         <w:rPr>
           <w:rFonts w:ascii="Arial" w:hAnsi="Arial" w:cs="Arial"/>
         </w:rPr>
@@ -997,17 +1152,67 @@
         </w:rPr>
         <w:t xml:space="preserve"> </w:t>
       </w:r>
-      <w:r>
-        <w:rPr>
-          <w:rFonts w:ascii="Arial" w:hAnsi="Arial" w:cs="Arial"/>
-        </w:rPr>
-        <w:t xml:space="preserve">NumPy, SciPy, scikit learn, </w:t>
-      </w:r>
-      <w:r>
-        <w:rPr>
-          <w:rFonts w:ascii="Arial" w:hAnsi="Arial" w:cs="Arial"/>
-        </w:rPr>
-        <w:t>NLTK, genism, BeautifulSoup, keras, and most major Python 2 &amp; 3 features.</w:t>
+      <w:proofErr w:type="spellStart"/>
+      <w:r>
+        <w:rPr>
+          <w:rFonts w:ascii="Arial" w:hAnsi="Arial" w:cs="Arial"/>
+        </w:rPr>
+        <w:t>NumPy</w:t>
+      </w:r>
+      <w:proofErr w:type="spellEnd"/>
+      <w:r>
+        <w:rPr>
+          <w:rFonts w:ascii="Arial" w:hAnsi="Arial" w:cs="Arial"/>
+        </w:rPr>
+        <w:t xml:space="preserve">, SciPy, </w:t>
+      </w:r>
+      <w:proofErr w:type="spellStart"/>
+      <w:r>
+        <w:rPr>
+          <w:rFonts w:ascii="Arial" w:hAnsi="Arial" w:cs="Arial"/>
+        </w:rPr>
+        <w:t>scikit</w:t>
+      </w:r>
+      <w:proofErr w:type="spellEnd"/>
+      <w:r>
+        <w:rPr>
+          <w:rFonts w:ascii="Arial" w:hAnsi="Arial" w:cs="Arial"/>
+        </w:rPr>
+        <w:t xml:space="preserve"> learn, </w:t>
+      </w:r>
+      <w:r>
+        <w:rPr>
+          <w:rFonts w:ascii="Arial" w:hAnsi="Arial" w:cs="Arial"/>
+        </w:rPr>
+        <w:t xml:space="preserve">NLTK, genism, </w:t>
+      </w:r>
+      <w:proofErr w:type="spellStart"/>
+      <w:r>
+        <w:rPr>
+          <w:rFonts w:ascii="Arial" w:hAnsi="Arial" w:cs="Arial"/>
+        </w:rPr>
+        <w:t>BeautifulSoup</w:t>
+      </w:r>
+      <w:proofErr w:type="spellEnd"/>
+      <w:r>
+        <w:rPr>
+          <w:rFonts w:ascii="Arial" w:hAnsi="Arial" w:cs="Arial"/>
+        </w:rPr>
+        <w:t xml:space="preserve">, </w:t>
+      </w:r>
+      <w:proofErr w:type="spellStart"/>
+      <w:r>
+        <w:rPr>
+          <w:rFonts w:ascii="Arial" w:hAnsi="Arial" w:cs="Arial"/>
+        </w:rPr>
+        <w:t>keras</w:t>
+      </w:r>
+      <w:proofErr w:type="spellEnd"/>
+      <w:r>
+        <w:rPr>
+          <w:rFonts w:ascii="Arial" w:hAnsi="Arial" w:cs="Arial"/>
+        </w:rPr>
+        <w:t>, and most major Python 2 &amp; 3 features.</w:t>
       </w:r>
     </w:p>
     <w:p>
@@ -1075,11 +1280,33 @@
         </w:rPr>
         <w:t xml:space="preserve"> | </w:t>
       </w:r>
-      <w:r>
-        <w:rPr>
-          <w:rFonts w:ascii="Arial" w:hAnsi="Arial" w:cs="Arial"/>
-        </w:rPr>
-        <w:t>dplyr and tidyr.</w:t>
+      <w:proofErr w:type="spellStart"/>
+      <w:r>
+        <w:rPr>
+          <w:rFonts w:ascii="Arial" w:hAnsi="Arial" w:cs="Arial"/>
+        </w:rPr>
+        <w:t>dplyr</w:t>
+      </w:r>
+      <w:proofErr w:type="spellEnd"/>
+      <w:r>
+        <w:rPr>
+          <w:rFonts w:ascii="Arial" w:hAnsi="Arial" w:cs="Arial"/>
+        </w:rPr>
+        <w:t xml:space="preserve"> and </w:t>
+      </w:r>
+      <w:proofErr w:type="spellStart"/>
+      <w:r>
+        <w:rPr>
+          <w:rFonts w:ascii="Arial" w:hAnsi="Arial" w:cs="Arial"/>
+        </w:rPr>
+        <w:t>tidyr</w:t>
+      </w:r>
+      <w:proofErr w:type="spellEnd"/>
+      <w:r>
+        <w:rPr>
+          <w:rFonts w:ascii="Arial" w:hAnsi="Arial" w:cs="Arial"/>
+        </w:rPr>
+        <w:t>.</w:t>
       </w:r>
     </w:p>
     <w:p>
@@ -1246,8 +1473,6 @@
         </w:rPr>
         <w:t>Awards | Certifications</w:t>
       </w:r>
-      <w:bookmarkStart w:id="0" w:name="_GoBack"/>
-      <w:bookmarkEnd w:id="0"/>
     </w:p>
     <w:p>
       <w:pPr>
@@ -1419,7 +1644,21 @@
         <w:rPr>
           <w:rFonts w:ascii="Arial" w:hAnsi="Arial" w:cs="Arial"/>
         </w:rPr>
-        <w:t xml:space="preserve">Glenn Wright and Denis Hulett, “Transitive Record Linkage in SAS using Hash Objects, </w:t>
+        <w:t xml:space="preserve">Glenn Wright and Denis </w:t>
+      </w:r>
+      <w:proofErr w:type="spellStart"/>
+      <w:r>
+        <w:rPr>
+          <w:rFonts w:ascii="Arial" w:hAnsi="Arial" w:cs="Arial"/>
+        </w:rPr>
+        <w:t>Hulett</w:t>
+      </w:r>
+      <w:proofErr w:type="spellEnd"/>
+      <w:r>
+        <w:rPr>
+          <w:rFonts w:ascii="Arial" w:hAnsi="Arial" w:cs="Arial"/>
+        </w:rPr>
+        <w:t xml:space="preserve">, “Transitive Record Linkage in SAS using Hash Objects, </w:t>
       </w:r>
       <w:r>
         <w:rPr>
@@ -1741,6 +1980,119 @@
     </w:lvl>
   </w:abstractNum>
   <w:abstractNum w:abstractNumId="1" w15:restartNumberingAfterBreak="0">
+    <w:nsid w:val="27982E75"/>
+    <w:multiLevelType w:val="hybridMultilevel"/>
+    <w:tmpl w:val="08F0454E"/>
+    <w:lvl w:ilvl="0" w:tplc="04090001">
+      <w:start w:val="1"/>
+      <w:numFmt w:val="bullet"/>
+      <w:lvlText w:val=""/>
+      <w:lvlJc w:val="left"/>
+      <w:pPr>
+        <w:ind w:left="720" w:hanging="360"/>
+      </w:pPr>
+      <w:rPr>
+        <w:rFonts w:ascii="Symbol" w:hAnsi="Symbol" w:hint="default"/>
+      </w:rPr>
+    </w:lvl>
+    <w:lvl w:ilvl="1" w:tplc="04090003" w:tentative="1">
+      <w:start w:val="1"/>
+      <w:numFmt w:val="bullet"/>
+      <w:lvlText w:val="o"/>
+      <w:lvlJc w:val="left"/>
+      <w:pPr>
+        <w:ind w:left="1440" w:hanging="360"/>
+      </w:pPr>
+      <w:rPr>
+        <w:rFonts w:ascii="Courier New" w:hAnsi="Courier New" w:cs="Courier New" w:hint="default"/>
+      </w:rPr>
+    </w:lvl>
+    <w:lvl w:ilvl="2" w:tplc="04090005" w:tentative="1">
+      <w:start w:val="1"/>
+      <w:numFmt w:val="bullet"/>
+      <w:lvlText w:val=""/>
+      <w:lvlJc w:val="left"/>
+      <w:pPr>
+        <w:ind w:left="2160" w:hanging="360"/>
+      </w:pPr>
+      <w:rPr>
+        <w:rFonts w:ascii="Wingdings" w:hAnsi="Wingdings" w:hint="default"/>
+      </w:rPr>
+    </w:lvl>
+    <w:lvl w:ilvl="3" w:tplc="04090001" w:tentative="1">
+      <w:start w:val="1"/>
+      <w:numFmt w:val="bullet"/>
+      <w:lvlText w:val=""/>
+      <w:lvlJc w:val="left"/>
+      <w:pPr>
+        <w:ind w:left="2880" w:hanging="360"/>
+      </w:pPr>
+      <w:rPr>
+        <w:rFonts w:ascii="Symbol" w:hAnsi="Symbol" w:hint="default"/>
+      </w:rPr>
+    </w:lvl>
+    <w:lvl w:ilvl="4" w:tplc="04090003" w:tentative="1">
+      <w:start w:val="1"/>
+      <w:numFmt w:val="bullet"/>
+      <w:lvlText w:val="o"/>
+      <w:lvlJc w:val="left"/>
+      <w:pPr>
+        <w:ind w:left="3600" w:hanging="360"/>
+      </w:pPr>
+      <w:rPr>
+        <w:rFonts w:ascii="Courier New" w:hAnsi="Courier New" w:cs="Courier New" w:hint="default"/>
+      </w:rPr>
+    </w:lvl>
+    <w:lvl w:ilvl="5" w:tplc="04090005" w:tentative="1">
+      <w:start w:val="1"/>
+      <w:numFmt w:val="bullet"/>
+      <w:lvlText w:val=""/>
+      <w:lvlJc w:val="left"/>
+      <w:pPr>
+        <w:ind w:left="4320" w:hanging="360"/>
+      </w:pPr>
+      <w:rPr>
+        <w:rFonts w:ascii="Wingdings" w:hAnsi="Wingdings" w:hint="default"/>
+      </w:rPr>
+    </w:lvl>
+    <w:lvl w:ilvl="6" w:tplc="04090001" w:tentative="1">
+      <w:start w:val="1"/>
+      <w:numFmt w:val="bullet"/>
+      <w:lvlText w:val=""/>
+      <w:lvlJc w:val="left"/>
+      <w:pPr>
+        <w:ind w:left="5040" w:hanging="360"/>
+      </w:pPr>
+      <w:rPr>
+        <w:rFonts w:ascii="Symbol" w:hAnsi="Symbol" w:hint="default"/>
+      </w:rPr>
+    </w:lvl>
+    <w:lvl w:ilvl="7" w:tplc="04090003" w:tentative="1">
+      <w:start w:val="1"/>
+      <w:numFmt w:val="bullet"/>
+      <w:lvlText w:val="o"/>
+      <w:lvlJc w:val="left"/>
+      <w:pPr>
+        <w:ind w:left="5760" w:hanging="360"/>
+      </w:pPr>
+      <w:rPr>
+        <w:rFonts w:ascii="Courier New" w:hAnsi="Courier New" w:cs="Courier New" w:hint="default"/>
+      </w:rPr>
+    </w:lvl>
+    <w:lvl w:ilvl="8" w:tplc="04090005" w:tentative="1">
+      <w:start w:val="1"/>
+      <w:numFmt w:val="bullet"/>
+      <w:lvlText w:val=""/>
+      <w:lvlJc w:val="left"/>
+      <w:pPr>
+        <w:ind w:left="6480" w:hanging="360"/>
+      </w:pPr>
+      <w:rPr>
+        <w:rFonts w:ascii="Wingdings" w:hAnsi="Wingdings" w:hint="default"/>
+      </w:rPr>
+    </w:lvl>
+  </w:abstractNum>
+  <w:abstractNum w:abstractNumId="2" w15:restartNumberingAfterBreak="0">
     <w:nsid w:val="2D3F10A7"/>
     <w:multiLevelType w:val="hybridMultilevel"/>
     <w:tmpl w:val="1EF8826A"/>
@@ -1853,7 +2205,7 @@
       </w:rPr>
     </w:lvl>
   </w:abstractNum>
-  <w:abstractNum w:abstractNumId="2" w15:restartNumberingAfterBreak="0">
+  <w:abstractNum w:abstractNumId="3" w15:restartNumberingAfterBreak="0">
     <w:nsid w:val="30B011D7"/>
     <w:multiLevelType w:val="hybridMultilevel"/>
     <w:tmpl w:val="501A5A56"/>
@@ -1966,7 +2318,7 @@
       </w:rPr>
     </w:lvl>
   </w:abstractNum>
-  <w:abstractNum w:abstractNumId="3" w15:restartNumberingAfterBreak="0">
+  <w:abstractNum w:abstractNumId="4" w15:restartNumberingAfterBreak="0">
     <w:nsid w:val="313D2F65"/>
     <w:multiLevelType w:val="hybridMultilevel"/>
     <w:tmpl w:val="F9C23758"/>
@@ -2079,7 +2431,7 @@
       </w:rPr>
     </w:lvl>
   </w:abstractNum>
-  <w:abstractNum w:abstractNumId="4" w15:restartNumberingAfterBreak="0">
+  <w:abstractNum w:abstractNumId="5" w15:restartNumberingAfterBreak="0">
     <w:nsid w:val="37C25666"/>
     <w:multiLevelType w:val="hybridMultilevel"/>
     <w:tmpl w:val="A98CE062"/>
@@ -2192,7 +2544,7 @@
       </w:rPr>
     </w:lvl>
   </w:abstractNum>
-  <w:abstractNum w:abstractNumId="5" w15:restartNumberingAfterBreak="0">
+  <w:abstractNum w:abstractNumId="6" w15:restartNumberingAfterBreak="0">
     <w:nsid w:val="39775BE8"/>
     <w:multiLevelType w:val="hybridMultilevel"/>
     <w:tmpl w:val="5C9A0F86"/>
@@ -2305,7 +2657,7 @@
       </w:rPr>
     </w:lvl>
   </w:abstractNum>
-  <w:abstractNum w:abstractNumId="6" w15:restartNumberingAfterBreak="0">
+  <w:abstractNum w:abstractNumId="7" w15:restartNumberingAfterBreak="0">
     <w:nsid w:val="3A976AC7"/>
     <w:multiLevelType w:val="multilevel"/>
     <w:tmpl w:val="2688ABB8"/>
@@ -2439,7 +2791,7 @@
       </w:rPr>
     </w:lvl>
   </w:abstractNum>
-  <w:abstractNum w:abstractNumId="7" w15:restartNumberingAfterBreak="0">
+  <w:abstractNum w:abstractNumId="8" w15:restartNumberingAfterBreak="0">
     <w:nsid w:val="69EF4682"/>
     <w:multiLevelType w:val="hybridMultilevel"/>
     <w:tmpl w:val="5FA82852"/>
@@ -2552,7 +2904,7 @@
       </w:rPr>
     </w:lvl>
   </w:abstractNum>
-  <w:abstractNum w:abstractNumId="8" w15:restartNumberingAfterBreak="0">
+  <w:abstractNum w:abstractNumId="9" w15:restartNumberingAfterBreak="0">
     <w:nsid w:val="6BF56337"/>
     <w:multiLevelType w:val="hybridMultilevel"/>
     <w:tmpl w:val="05C23BB4"/>
@@ -2665,7 +3017,7 @@
       </w:rPr>
     </w:lvl>
   </w:abstractNum>
-  <w:abstractNum w:abstractNumId="9" w15:restartNumberingAfterBreak="0">
+  <w:abstractNum w:abstractNumId="10" w15:restartNumberingAfterBreak="0">
     <w:nsid w:val="7D3C390E"/>
     <w:multiLevelType w:val="hybridMultilevel"/>
     <w:tmpl w:val="144AD4F8"/>
@@ -2778,7 +3130,7 @@
       </w:rPr>
     </w:lvl>
   </w:abstractNum>
-  <w:abstractNum w:abstractNumId="10" w15:restartNumberingAfterBreak="0">
+  <w:abstractNum w:abstractNumId="11" w15:restartNumberingAfterBreak="0">
     <w:nsid w:val="7FD676D7"/>
     <w:multiLevelType w:val="hybridMultilevel"/>
     <w:tmpl w:val="A9D842D0"/>
@@ -2892,37 +3244,40 @@
     </w:lvl>
   </w:abstractNum>
   <w:num w:numId="1">
-    <w:abstractNumId w:val="5"/>
+    <w:abstractNumId w:val="6"/>
   </w:num>
   <w:num w:numId="2">
-    <w:abstractNumId w:val="9"/>
+    <w:abstractNumId w:val="10"/>
   </w:num>
   <w:num w:numId="3">
     <w:abstractNumId w:val="0"/>
   </w:num>
   <w:num w:numId="4">
+    <w:abstractNumId w:val="3"/>
+  </w:num>
+  <w:num w:numId="5">
+    <w:abstractNumId w:val="7"/>
+  </w:num>
+  <w:num w:numId="6">
     <w:abstractNumId w:val="2"/>
   </w:num>
-  <w:num w:numId="5">
-    <w:abstractNumId w:val="6"/>
+  <w:num w:numId="7">
+    <w:abstractNumId w:val="5"/>
   </w:num>
-  <w:num w:numId="6">
-    <w:abstractNumId w:val="1"/>
+  <w:num w:numId="8">
+    <w:abstractNumId w:val="11"/>
   </w:num>
-  <w:num w:numId="7">
+  <w:num w:numId="9">
+    <w:abstractNumId w:val="8"/>
+  </w:num>
+  <w:num w:numId="10">
+    <w:abstractNumId w:val="9"/>
+  </w:num>
+  <w:num w:numId="11">
     <w:abstractNumId w:val="4"/>
   </w:num>
-  <w:num w:numId="8">
-    <w:abstractNumId w:val="10"/>
-  </w:num>
-  <w:num w:numId="9">
-    <w:abstractNumId w:val="7"/>
-  </w:num>
-  <w:num w:numId="10">
-    <w:abstractNumId w:val="8"/>
-  </w:num>
-  <w:num w:numId="11">
-    <w:abstractNumId w:val="3"/>
+  <w:num w:numId="12">
+    <w:abstractNumId w:val="1"/>
   </w:num>
 </w:numbering>
 </file>
@@ -3386,6 +3741,36 @@
       <w:contextualSpacing/>
     </w:pPr>
   </w:style>
+  <w:style w:type="paragraph" w:styleId="BalloonText">
+    <w:name w:val="Balloon Text"/>
+    <w:basedOn w:val="Normal"/>
+    <w:link w:val="BalloonTextChar"/>
+    <w:uiPriority w:val="99"/>
+    <w:semiHidden/>
+    <w:unhideWhenUsed/>
+    <w:rsid w:val="007035D6"/>
+    <w:pPr>
+      <w:spacing w:after="0" w:line="240" w:lineRule="auto"/>
+    </w:pPr>
+    <w:rPr>
+      <w:rFonts w:ascii="Segoe UI" w:hAnsi="Segoe UI" w:cs="Segoe UI"/>
+      <w:sz w:val="18"/>
+      <w:szCs w:val="18"/>
+    </w:rPr>
+  </w:style>
+  <w:style w:type="character" w:customStyle="1" w:styleId="BalloonTextChar">
+    <w:name w:val="Balloon Text Char"/>
+    <w:basedOn w:val="DefaultParagraphFont"/>
+    <w:link w:val="BalloonText"/>
+    <w:uiPriority w:val="99"/>
+    <w:semiHidden/>
+    <w:rsid w:val="007035D6"/>
+    <w:rPr>
+      <w:rFonts w:ascii="Segoe UI" w:hAnsi="Segoe UI" w:cs="Segoe UI"/>
+      <w:sz w:val="18"/>
+      <w:szCs w:val="18"/>
+    </w:rPr>
+  </w:style>
 </w:styles>
 </file>
 

</xml_diff>